<commit_message>
Agg. dizionario + messaggio RisultatoCruciverba
- aggiunta funzione di aggiornamento dizionario dopo inserimento di una
parola, in questo modo anche le parole che possono essersi completate
automaticamente e non tramite procedura vengono cancellate dal
dizionario delle parole disponibili/da inserire.
- creata procedura isComplete per vedere se il cruciverba è stato
completato o no
- messaggio a video di completamento cruciverba o no
- aggiunta alla relazione commento sull'aggiornamento del dizionario
dopo l'aggiunta di una parola (non è tanto efficiente)
</commit_message>
<xml_diff>
--- a/CoffaroDavide_Relazione risoluzione cruciverba.docx
+++ b/CoffaroDavide_Relazione risoluzione cruciverba.docx
@@ -802,8 +802,6 @@
       <w:r>
         <w:t>, prendendo la prossima parola di c caselle se presente</w:t>
       </w:r>
-      <w:bookmarkStart w:id="1" w:name="_GoBack"/>
-      <w:bookmarkEnd w:id="1"/>
       <w:r>
         <w:t>.</w:t>
       </w:r>
@@ -865,6 +863,34 @@
       <w:r>
         <w:t>1)</w:t>
       </w:r>
+    </w:p>
+    <w:p>
+      <w:r>
+        <w:br w:type="page"/>
+      </w:r>
+    </w:p>
+    <w:p>
+      <w:pPr>
+        <w:pStyle w:val="Paragrafoelenco"/>
+      </w:pPr>
+      <w:r>
+        <w:lastRenderedPageBreak/>
+        <w:t>Risultati ottenuti:</w:t>
+      </w:r>
+    </w:p>
+    <w:p>
+      <w:pPr>
+        <w:pStyle w:val="Paragrafoelenco"/>
+        <w:numPr>
+          <w:ilvl w:val="0"/>
+          <w:numId w:val="1"/>
+        </w:numPr>
+      </w:pPr>
+      <w:r>
+        <w:t>Credo che valga per tutti gli algoritmi, il dizionario delle parole disponibili/da inserire alla fine dell’elaborazione non è vuoto ma risulta contenere alcune parole le cui lettere sono state tutte inserite durante l’inserimento di altre parole, quindi la parola è completa ma non è stata inserita nello schema tramite la procedura degli algoritmi. Questo fa sì che ci sia una procedura di aggiornamento del dizionario delle parole disponibili che cicla tutte le parole inserite nello schema che sono complete e le elimini dal dizionario se sono contenute al suo interno. AUMENTA LA COMPLESSITà dell’algoritmo/algoritmi.</w:t>
+      </w:r>
+      <w:bookmarkStart w:id="1" w:name="_GoBack"/>
+      <w:bookmarkEnd w:id="1"/>
     </w:p>
     <w:sectPr>
       <w:pgSz w:w="11906" w:h="16838"/>
@@ -1005,7 +1031,7 @@
   <w:abstractNum w:abstractNumId="1" w15:restartNumberingAfterBreak="0">
     <w:nsid w:val="761E309C"/>
     <w:multiLevelType w:val="hybridMultilevel"/>
-    <w:tmpl w:val="2B0005AE"/>
+    <w:tmpl w:val="68E239F6"/>
     <w:lvl w:ilvl="0" w:tplc="04100001">
       <w:start w:val="1"/>
       <w:numFmt w:val="bullet"/>

</xml_diff>

<commit_message>
Aggiornamento relazione con alg4 con AI
- aggiunta descrizione algoritmo 4 con AI strategia CSP
- aggiunta procedura algoritmo 4
</commit_message>
<xml_diff>
--- a/CoffaroDavide_Relazione risoluzione cruciverba.docx
+++ b/CoffaroDavide_Relazione risoluzione cruciverba.docx
@@ -10,6 +10,7 @@
           <w:docPartUnique/>
         </w:docPartObj>
       </w:sdtPr>
+      <w:sdtEndPr/>
       <w:sdtContent>
         <w:p/>
         <w:p>
@@ -108,6 +109,7 @@
                                     <w:dataBinding w:prefixMappings="xmlns:ns0='http://purl.org/dc/elements/1.1/' xmlns:ns1='http://schemas.openxmlformats.org/package/2006/metadata/core-properties' " w:xpath="/ns1:coreProperties[1]/ns0:title[1]" w:storeItemID="{6C3C8BC8-F283-45AE-878A-BAB7291924A1}"/>
                                     <w:text/>
                                   </w:sdtPr>
+                                  <w:sdtEndPr/>
                                   <w:sdtContent>
                                     <w:r>
                                       <w:rPr>
@@ -134,6 +136,7 @@
                                   <w:dataBinding w:prefixMappings="xmlns:ns0='http://purl.org/dc/elements/1.1/' xmlns:ns1='http://schemas.openxmlformats.org/package/2006/metadata/core-properties' " w:xpath="/ns1:coreProperties[1]/ns0:subject[1]" w:storeItemID="{6C3C8BC8-F283-45AE-878A-BAB7291924A1}"/>
                                   <w:text/>
                                 </w:sdtPr>
+                                <w:sdtEndPr/>
                                 <w:sdtContent>
                                   <w:p>
                                     <w:pPr>
@@ -172,6 +175,7 @@
                                   <w:dataBinding w:prefixMappings="xmlns:ns0='http://purl.org/dc/elements/1.1/' xmlns:ns1='http://schemas.openxmlformats.org/package/2006/metadata/core-properties' " w:xpath="/ns1:coreProperties[1]/ns0:creator[1]" w:storeItemID="{6C3C8BC8-F283-45AE-878A-BAB7291924A1}"/>
                                   <w:text/>
                                 </w:sdtPr>
+                                <w:sdtEndPr/>
                                 <w:sdtContent>
                                   <w:p>
                                     <w:pPr>
@@ -248,6 +252,7 @@
                               <w:dataBinding w:prefixMappings="xmlns:ns0='http://purl.org/dc/elements/1.1/' xmlns:ns1='http://schemas.openxmlformats.org/package/2006/metadata/core-properties' " w:xpath="/ns1:coreProperties[1]/ns0:title[1]" w:storeItemID="{6C3C8BC8-F283-45AE-878A-BAB7291924A1}"/>
                               <w:text/>
                             </w:sdtPr>
+                            <w:sdtEndPr/>
                             <w:sdtContent>
                               <w:r>
                                 <w:rPr>
@@ -274,6 +279,7 @@
                             <w:dataBinding w:prefixMappings="xmlns:ns0='http://purl.org/dc/elements/1.1/' xmlns:ns1='http://schemas.openxmlformats.org/package/2006/metadata/core-properties' " w:xpath="/ns1:coreProperties[1]/ns0:subject[1]" w:storeItemID="{6C3C8BC8-F283-45AE-878A-BAB7291924A1}"/>
                             <w:text/>
                           </w:sdtPr>
+                          <w:sdtEndPr/>
                           <w:sdtContent>
                             <w:p>
                               <w:pPr>
@@ -312,6 +318,7 @@
                             <w:dataBinding w:prefixMappings="xmlns:ns0='http://purl.org/dc/elements/1.1/' xmlns:ns1='http://schemas.openxmlformats.org/package/2006/metadata/core-properties' " w:xpath="/ns1:coreProperties[1]/ns0:creator[1]" w:storeItemID="{6C3C8BC8-F283-45AE-878A-BAB7291924A1}"/>
                             <w:text/>
                           </w:sdtPr>
+                          <w:sdtEndPr/>
                           <w:sdtContent>
                             <w:p>
                               <w:pPr>
@@ -429,6 +436,7 @@
                                     <w:calendar w:val="gregorian"/>
                                   </w:date>
                                 </w:sdtPr>
+                                <w:sdtEndPr/>
                                 <w:sdtContent>
                                   <w:p>
                                     <w:pPr>
@@ -495,6 +503,7 @@
                               <w:calendar w:val="gregorian"/>
                             </w:date>
                           </w:sdtPr>
+                          <w:sdtEndPr/>
                           <w:sdtContent>
                             <w:p>
                               <w:pPr>
@@ -595,7 +604,15 @@
         <w:br/>
       </w:r>
       <w:r>
-        <w:t>OUTPUT cruciverba completato  o no (true o false)</w:t>
+        <w:t>OUTPUT cruciverba completato  o no (</w:t>
+      </w:r>
+      <w:proofErr w:type="spellStart"/>
+      <w:r>
+        <w:t>true</w:t>
+      </w:r>
+      <w:proofErr w:type="spellEnd"/>
+      <w:r>
+        <w:t xml:space="preserve"> o false)</w:t>
       </w:r>
     </w:p>
     <w:p>
@@ -640,7 +657,15 @@
         <w:commentReference w:id="0"/>
       </w:r>
       <w:r>
-        <w:t>. Inizializzo il timer tempoDiEsecuzione;</w:t>
+        <w:t xml:space="preserve">. Inizializzo il timer </w:t>
+      </w:r>
+      <w:proofErr w:type="spellStart"/>
+      <w:r>
+        <w:t>tempoDiEsecuzione</w:t>
+      </w:r>
+      <w:proofErr w:type="spellEnd"/>
+      <w:r>
+        <w:t>;</w:t>
       </w:r>
     </w:p>
     <w:p>
@@ -651,11 +676,56 @@
           <w:numId w:val="2"/>
         </w:numPr>
       </w:pPr>
-      <w:r>
-        <w:t>Finche trovato(i)=true per ogni i=2…n</w:t>
-      </w:r>
-      <w:r>
-        <w:t>, tempoDiEsecuzione&lt;tempoMax, cicliEseguiti&lt;cicliMax;</w:t>
+      <w:proofErr w:type="spellStart"/>
+      <w:r>
+        <w:t>Finche</w:t>
+      </w:r>
+      <w:proofErr w:type="spellEnd"/>
+      <w:r>
+        <w:t xml:space="preserve"> trovato(i)=</w:t>
+      </w:r>
+      <w:proofErr w:type="spellStart"/>
+      <w:r>
+        <w:t>true</w:t>
+      </w:r>
+      <w:proofErr w:type="spellEnd"/>
+      <w:r>
+        <w:t xml:space="preserve"> per ogni i=2…n</w:t>
+      </w:r>
+      <w:r>
+        <w:t xml:space="preserve">, </w:t>
+      </w:r>
+      <w:proofErr w:type="spellStart"/>
+      <w:r>
+        <w:t>tempoDiEsecuzione</w:t>
+      </w:r>
+      <w:proofErr w:type="spellEnd"/>
+      <w:r>
+        <w:t>&lt;</w:t>
+      </w:r>
+      <w:proofErr w:type="spellStart"/>
+      <w:r>
+        <w:t>tempoMax</w:t>
+      </w:r>
+      <w:proofErr w:type="spellEnd"/>
+      <w:r>
+        <w:t xml:space="preserve">, </w:t>
+      </w:r>
+      <w:proofErr w:type="spellStart"/>
+      <w:r>
+        <w:t>cicliEseguiti</w:t>
+      </w:r>
+      <w:proofErr w:type="spellEnd"/>
+      <w:r>
+        <w:t>&lt;</w:t>
+      </w:r>
+      <w:proofErr w:type="spellStart"/>
+      <w:r>
+        <w:t>cicliMax</w:t>
+      </w:r>
+      <w:proofErr w:type="spellEnd"/>
+      <w:r>
+        <w:t>;</w:t>
       </w:r>
     </w:p>
     <w:p>
@@ -667,7 +737,15 @@
         </w:numPr>
       </w:pPr>
       <w:r>
-        <w:t xml:space="preserve">Incremento i cicliEseguiti di 1. </w:t>
+        <w:t xml:space="preserve">Incremento i </w:t>
+      </w:r>
+      <w:proofErr w:type="spellStart"/>
+      <w:r>
+        <w:t>cicliEseguiti</w:t>
+      </w:r>
+      <w:proofErr w:type="spellEnd"/>
+      <w:r>
+        <w:t xml:space="preserve"> di 1. </w:t>
       </w:r>
       <w:r>
         <w:t>Prendo l</w:t>
@@ -736,7 +814,15 @@
         <w:t xml:space="preserve">faccio un controllo se </w:t>
       </w:r>
       <w:r>
-        <w:t xml:space="preserve">ho inserito nello schema tutte le parole di lunghezza c aggiorno trovato(c)=true e </w:t>
+        <w:t>ho inserito nello schema tutte le parole di lunghezza c aggiorno trovato(c)=</w:t>
+      </w:r>
+      <w:proofErr w:type="spellStart"/>
+      <w:r>
+        <w:t>true</w:t>
+      </w:r>
+      <w:proofErr w:type="spellEnd"/>
+      <w:r>
+        <w:t xml:space="preserve"> e </w:t>
       </w:r>
       <w:r>
         <w:t>torno al punto 3) ricercando parole con numero di caselle c+1;</w:t>
@@ -846,7 +932,15 @@
         <w:t>1</w:t>
       </w:r>
       <w:r>
-        <w:t>) trovato(i)=true per i=2…n;</w:t>
+        <w:t>) trovato(i)=</w:t>
+      </w:r>
+      <w:proofErr w:type="spellStart"/>
+      <w:r>
+        <w:t>true</w:t>
+      </w:r>
+      <w:proofErr w:type="spellEnd"/>
+      <w:r>
+        <w:t xml:space="preserve"> per i=2…n;</w:t>
       </w:r>
       <w:r>
         <w:br/>
@@ -855,8 +949,13 @@
         <w:t>2</w:t>
       </w:r>
       <w:r>
-        <w:t>) tempo di esecuzione algoritmo&gt;tempoMax</w:t>
-      </w:r>
+        <w:t>) tempo di esecuzione algoritmo&gt;</w:t>
+      </w:r>
+      <w:proofErr w:type="spellStart"/>
+      <w:r>
+        <w:t>tempoMax</w:t>
+      </w:r>
+      <w:proofErr w:type="spellEnd"/>
       <w:r>
         <w:t>???</w:t>
       </w:r>
@@ -870,8 +969,21 @@
         <w:t>3</w:t>
       </w:r>
       <w:r>
-        <w:t>) cicliEseguiti&gt;cicliMax</w:t>
-      </w:r>
+        <w:t xml:space="preserve">) </w:t>
+      </w:r>
+      <w:proofErr w:type="spellStart"/>
+      <w:r>
+        <w:t>cicliEseguiti</w:t>
+      </w:r>
+      <w:proofErr w:type="spellEnd"/>
+      <w:r>
+        <w:t>&gt;</w:t>
+      </w:r>
+      <w:proofErr w:type="spellStart"/>
+      <w:r>
+        <w:t>cicliMax</w:t>
+      </w:r>
+      <w:proofErr w:type="spellEnd"/>
       <w:r>
         <w:t>.</w:t>
       </w:r>
@@ -889,11 +1001,27 @@
       </w:r>
       <w:r>
         <w:br/>
-        <w:t xml:space="preserve">- cicliMax indicati con n, i cicli massimi superati i quali l’algoritmo termina determinando il completamento o non dello schema; </w:t>
+        <w:t xml:space="preserve">- </w:t>
+      </w:r>
+      <w:proofErr w:type="spellStart"/>
+      <w:r>
+        <w:t>cicliMax</w:t>
+      </w:r>
+      <w:proofErr w:type="spellEnd"/>
+      <w:r>
+        <w:t xml:space="preserve"> indicati con n, i cicli massimi superati i quali l’algoritmo termina determinando il completamento o non dello schema; </w:t>
       </w:r>
       <w:r>
         <w:br/>
-        <w:t>- lunghezzaMax indicati con L, la lunghezza massima possibile per le parole dello schema, per il momento impostata a priori dal programma;</w:t>
+        <w:t xml:space="preserve">- </w:t>
+      </w:r>
+      <w:proofErr w:type="spellStart"/>
+      <w:r>
+        <w:t>lunghezzaMax</w:t>
+      </w:r>
+      <w:proofErr w:type="spellEnd"/>
+      <w:r>
+        <w:t xml:space="preserve"> indicati con L, la lunghezza massima possibile per le parole dello schema, per il momento impostata a priori dal programma;</w:t>
       </w:r>
       <w:r>
         <w:br/>
@@ -1020,7 +1148,15 @@
         </w:numPr>
       </w:pPr>
       <w:r>
-        <w:t>Riempire lista(i) all’inizio durante la creazione delle caselle ecc…</w:t>
+        <w:t xml:space="preserve">Riempire lista(i) all’inizio durante la creazione delle caselle </w:t>
+      </w:r>
+      <w:proofErr w:type="spellStart"/>
+      <w:r>
+        <w:t>ecc</w:t>
+      </w:r>
+      <w:proofErr w:type="spellEnd"/>
+      <w:r>
+        <w:t>…</w:t>
       </w:r>
     </w:p>
     <w:p>
@@ -1032,7 +1168,31 @@
         </w:numPr>
       </w:pPr>
       <w:r>
-        <w:t>Memoria occupata da listaParolaSchema, listaParoleSchemaDaCompletare, listaParoleDaInserire (dizionario input)</w:t>
+        <w:t xml:space="preserve">Memoria occupata da </w:t>
+      </w:r>
+      <w:proofErr w:type="spellStart"/>
+      <w:r>
+        <w:t>listaParolaSchema</w:t>
+      </w:r>
+      <w:proofErr w:type="spellEnd"/>
+      <w:r>
+        <w:t xml:space="preserve">, </w:t>
+      </w:r>
+      <w:proofErr w:type="spellStart"/>
+      <w:r>
+        <w:t>listaParoleSchemaDaCompletare</w:t>
+      </w:r>
+      <w:proofErr w:type="spellEnd"/>
+      <w:r>
+        <w:t xml:space="preserve">, </w:t>
+      </w:r>
+      <w:proofErr w:type="spellStart"/>
+      <w:r>
+        <w:t>listaParoleDaInserire</w:t>
+      </w:r>
+      <w:proofErr w:type="spellEnd"/>
+      <w:r>
+        <w:t xml:space="preserve"> (dizionario input)</w:t>
       </w:r>
       <w:r>
         <w:br/>
@@ -1052,8 +1212,162 @@
       <w:r>
         <w:t xml:space="preserve"> ha complessità O(n^5) così come l’algoritmo1</w:t>
       </w:r>
+    </w:p>
+    <w:p>
+      <w:pPr>
+        <w:pStyle w:val="Paragrafoelenco"/>
+        <w:numPr>
+          <w:ilvl w:val="0"/>
+          <w:numId w:val="1"/>
+        </w:numPr>
+      </w:pPr>
+      <w:r>
+        <w:t>Algoritmo</w:t>
+      </w:r>
+      <w:r>
+        <w:t>4</w:t>
+      </w:r>
+      <w:r>
+        <w:t xml:space="preserve"> </w:t>
+      </w:r>
+      <w:r>
+        <w:t xml:space="preserve">(con AI) </w:t>
+      </w:r>
+      <w:r>
+        <w:t xml:space="preserve">- </w:t>
+      </w:r>
+      <w:r>
+        <w:t xml:space="preserve">utilizzo di algoritmi di intelligenza artificiale per cercare la soluzione in modo più efficiente, correggendo gli errori per cui gli altri algoritmi si bloccavano ad un certo punto non trovando altre parole da inserire nello schema del cruciverba. Con questi algoritmi (che sfruttano la strategia CSP – </w:t>
+      </w:r>
+      <w:proofErr w:type="spellStart"/>
+      <w:r>
+        <w:t>Constraint</w:t>
+      </w:r>
+      <w:proofErr w:type="spellEnd"/>
+      <w:r>
+        <w:t xml:space="preserve"> </w:t>
+      </w:r>
+      <w:proofErr w:type="spellStart"/>
+      <w:r>
+        <w:t>Satisfaction</w:t>
+      </w:r>
+      <w:proofErr w:type="spellEnd"/>
+      <w:r>
+        <w:t xml:space="preserve"> </w:t>
+      </w:r>
+      <w:proofErr w:type="spellStart"/>
+      <w:r>
+        <w:t>Problem</w:t>
+      </w:r>
+      <w:proofErr w:type="spellEnd"/>
+      <w:r>
+        <w:t xml:space="preserve">) analizzo le parole che possono essere inserite nello schema e nel caso in cui arrivassi ad un punto in cui non è possibile inserire altre parole ma lo schema non è ancora completo, si possa tornare indietro e provare le parole alternative fino al completamento dello stesso. </w:t>
+      </w:r>
+    </w:p>
+    <w:p>
+      <w:pPr>
+        <w:pStyle w:val="Paragrafoelenco"/>
+      </w:pPr>
+    </w:p>
+    <w:p>
+      <w:pPr>
+        <w:pStyle w:val="Paragrafoelenco"/>
+      </w:pPr>
+      <w:r>
+        <w:t>PROCEDURA ALGORITMO4:</w:t>
+      </w:r>
+    </w:p>
+    <w:p>
+      <w:pPr>
+        <w:pStyle w:val="Paragrafoelenco"/>
+      </w:pPr>
+      <w:r>
+        <w:t>al momento della creazione dello schema inserisco tutte le parole in orizzontale o in verticale (non ancora completate) all’interno di una lista di variabili; dopo analizzo i possibili valori che possono essere inseriti all’interno delle variabili inserendo anch’essi in una lista collegata alle singole variabili, creando così tanti sottodomini delle parole da inserire nello schema, uno per ogni variabile.</w:t>
+      </w:r>
+      <w:r>
+        <w:br/>
+        <w:t>Passi di soluzione dell’algoritmo:</w:t>
+      </w:r>
+      <w:r>
+        <w:br/>
+        <w:t>1) ricerca della variabile a cui assegnare un valore (STRATEGIA MRV e grado maggiore a parità di MRV);</w:t>
+      </w:r>
+    </w:p>
+    <w:p>
+      <w:pPr>
+        <w:pStyle w:val="Paragrafoelenco"/>
+      </w:pPr>
+      <w:r>
+        <w:t>2) inserimento di un valore del sottodominio all’interno della variabile (STRATEGIA di scelta valore</w:t>
+      </w:r>
+      <w:r>
+        <w:t xml:space="preserve"> per la variabile attuale</w:t>
+      </w:r>
+      <w:r>
+        <w:t xml:space="preserve"> </w:t>
+      </w:r>
+      <w:r>
+        <w:t>per minimizzare i vincoli sulle altre variabili ad essa collegata)</w:t>
+      </w:r>
+      <w:r>
+        <w:t>;</w:t>
+      </w:r>
+    </w:p>
+    <w:p>
+      <w:pPr>
+        <w:pStyle w:val="Paragrafoelenco"/>
+      </w:pPr>
+      <w:r>
+        <w:t xml:space="preserve">3) </w:t>
+      </w:r>
+      <w:r>
+        <w:t>meccanismo di inferenza in cui vengono ridotti i sottodomini delle variabili collegate a quella corrente, in caso di sottodominio di una variabile collegata vuoto e schema del cruciverba non ancora completo, significa che uno degli assegnamenti di valori alle variabili precedentemente effettuato non era corretto e bisogna fare dei passi all’indietro provando un altro valore</w:t>
+      </w:r>
+      <w:r>
+        <w:t xml:space="preserve"> (sfrutta il backtracking </w:t>
+      </w:r>
       <w:bookmarkStart w:id="1" w:name="_GoBack"/>
       <w:bookmarkEnd w:id="1"/>
+      <w:r>
+        <w:t>su una variabile collegata a quella corrente</w:t>
+      </w:r>
+      <w:r>
+        <w:t>;</w:t>
+      </w:r>
+    </w:p>
+    <w:p>
+      <w:pPr>
+        <w:pStyle w:val="Paragrafoelenco"/>
+        <w:rPr>
+          <w:u w:val="single"/>
+        </w:rPr>
+      </w:pPr>
+      <w:r>
+        <w:t xml:space="preserve">4)se tutti i passi precedenti sono andati a buon fine proseguo la ricerca sul </w:t>
+      </w:r>
+      <w:proofErr w:type="spellStart"/>
+      <w:r>
+        <w:t>sottoproblema</w:t>
+      </w:r>
+      <w:proofErr w:type="spellEnd"/>
+      <w:r>
+        <w:t xml:space="preserve"> in cui adesso ho assegnato un valore alla variabile su cui stavo lavorando.</w:t>
+      </w:r>
+    </w:p>
+    <w:p>
+      <w:pPr>
+        <w:pStyle w:val="Paragrafoelenco"/>
+      </w:pPr>
+    </w:p>
+    <w:p>
+      <w:pPr>
+        <w:pStyle w:val="Paragrafoelenco"/>
+      </w:pPr>
+    </w:p>
+    <w:p>
+      <w:pPr>
+        <w:ind w:left="708"/>
+      </w:pPr>
     </w:p>
     <w:p>
       <w:r>
@@ -1094,7 +1408,15 @@
         <w:t xml:space="preserve">ma scompongo ulteriormente la parola nelle singole caselle in cui ho il carattere ad esse collegate che vengono poi stampate a video. Ho deciso </w:t>
       </w:r>
       <w:r>
-        <w:t xml:space="preserve">di utilizzare come struttura dati l’ArrayList per tutte le collezioni di oggetti utilizzate dal programma </w:t>
+        <w:t>di utilizzare come struttura dati l’</w:t>
+      </w:r>
+      <w:proofErr w:type="spellStart"/>
+      <w:r>
+        <w:t>ArrayList</w:t>
+      </w:r>
+      <w:proofErr w:type="spellEnd"/>
+      <w:r>
+        <w:t xml:space="preserve"> per tutte le collezioni di oggetti utilizzate dal programma </w:t>
       </w:r>
       <w:r>
         <w:rPr>
@@ -1114,8 +1436,21 @@
           <w:numId w:val="1"/>
         </w:numPr>
       </w:pPr>
-      <w:r>
-        <w:t>InterfacciaCruciverba, è la classe che contiene il metodo Main e che viene utilizzata per inizializzare i componenti grafici della maschera del programma;</w:t>
+      <w:proofErr w:type="spellStart"/>
+      <w:r>
+        <w:t>InterfacciaCruciverba</w:t>
+      </w:r>
+      <w:proofErr w:type="spellEnd"/>
+      <w:r>
+        <w:t xml:space="preserve">, è la classe che contiene il metodo </w:t>
+      </w:r>
+      <w:proofErr w:type="spellStart"/>
+      <w:r>
+        <w:t>Main</w:t>
+      </w:r>
+      <w:proofErr w:type="spellEnd"/>
+      <w:r>
+        <w:t xml:space="preserve"> e che viene utilizzata per inizializzare i componenti grafici della maschera del programma;</w:t>
       </w:r>
     </w:p>
     <w:p>
@@ -1142,7 +1477,15 @@
         <w:t>Schema, contiene le parole (completate o meno) inserite nello schema del cruciverba e le caselle</w:t>
       </w:r>
       <w:r>
-        <w:t xml:space="preserve"> dello schema stesso, si occupa della creazione dello schema a partire dalla matrice in input e dell’inserimento nello schema della parola iniziale, collega le caselle dello schema alla lista delle parole dello schema, facendo si che l’aggiornamento di uno sia collegato all’altro</w:t>
+        <w:t xml:space="preserve"> dello schema stesso, si occupa della creazione dello schema a partire dalla matrice in input e dell’inserimento nello schema della parola iniziale, collega le caselle dello schema alla lista delle parole dello schema, facendo </w:t>
+      </w:r>
+      <w:proofErr w:type="spellStart"/>
+      <w:r>
+        <w:t>si</w:t>
+      </w:r>
+      <w:proofErr w:type="spellEnd"/>
+      <w:r>
+        <w:t xml:space="preserve"> che l’aggiornamento di uno sia collegato all’altro</w:t>
       </w:r>
       <w:r>
         <w:t>;</w:t>
@@ -1213,7 +1556,15 @@
         </w:numPr>
       </w:pPr>
       <w:r>
-        <w:t xml:space="preserve">Credo che valga per tutti gli algoritmi, il dizionario delle parole disponibili/da inserire alla fine dell’elaborazione non è vuoto ma risulta contenere alcune parole le cui lettere sono state tutte inserite durante l’inserimento di altre parole, quindi la parola è completa ma non è stata inserita nello schema tramite la procedura degli algoritmi. Questo fa sì che ci sia una procedura di aggiornamento del dizionario delle parole disponibili che cicla tutte le parole inserite nello schema che sono complete e le elimini dal dizionario se sono contenute al suo interno. AUMENTA LA </w:t>
+        <w:t xml:space="preserve">Credo che valga per tutti gli algoritmi, il dizionario delle parole disponibili/da inserire alla fine dell’elaborazione non è vuoto ma risulta contenere alcune parole le cui lettere sono state tutte inserite durante l’inserimento di altre parole, quindi la parola è completa ma non è stata inserita nello schema tramite la procedura degli algoritmi. Questo fa sì che ci sia una procedura di aggiornamento del dizionario delle parole disponibili che </w:t>
+      </w:r>
+      <w:proofErr w:type="spellStart"/>
+      <w:r>
+        <w:t>cicla</w:t>
+      </w:r>
+      <w:proofErr w:type="spellEnd"/>
+      <w:r>
+        <w:t xml:space="preserve"> tutte le parole inserite nello schema che sono complete e le elimini dal dizionario se sono contenute al suo interno. AUMENTA LA </w:t>
       </w:r>
       <w:r>
         <w:t>COMPLESSITA’</w:t>
@@ -1462,7 +1813,7 @@
   <w:abstractNum w:abstractNumId="2" w15:restartNumberingAfterBreak="0">
     <w:nsid w:val="761E309C"/>
     <w:multiLevelType w:val="hybridMultilevel"/>
-    <w:tmpl w:val="639233C0"/>
+    <w:tmpl w:val="8A2097B8"/>
     <w:lvl w:ilvl="0" w:tplc="04100001">
       <w:start w:val="1"/>
       <w:numFmt w:val="bullet"/>
@@ -1609,7 +1960,7 @@
       </w:pPr>
     </w:pPrDefault>
   </w:docDefaults>
-  <w:latentStyles w:defLockedState="0" w:defUIPriority="99" w:defSemiHidden="0" w:defUnhideWhenUsed="0" w:defQFormat="0" w:count="377">
+  <w:latentStyles w:defLockedState="0" w:defUIPriority="99" w:defSemiHidden="0" w:defUnhideWhenUsed="0" w:defQFormat="0" w:count="376">
     <w:lsdException w:name="Normal" w:uiPriority="0" w:qFormat="1"/>
     <w:lsdException w:name="heading 1" w:uiPriority="9" w:qFormat="1"/>
     <w:lsdException w:name="heading 2" w:semiHidden="1" w:uiPriority="9" w:unhideWhenUsed="1" w:qFormat="1"/>
@@ -1986,7 +2337,6 @@
     <w:lsdException w:name="Hashtag" w:semiHidden="1" w:unhideWhenUsed="1"/>
     <w:lsdException w:name="Unresolved Mention" w:semiHidden="1" w:unhideWhenUsed="1"/>
     <w:lsdException w:name="Smart Link" w:semiHidden="1" w:unhideWhenUsed="1"/>
-    <w:lsdException w:name="Smart Link Error" w:semiHidden="1" w:unhideWhenUsed="1"/>
   </w:latentStyles>
   <w:style w:type="paragraph" w:default="1" w:styleId="Normale">
     <w:name w:val="Normal"/>

</xml_diff>